<commit_message>
Tog bort text i 3.2 och figur i 3.2.3 som felaktigt angav att konsument kan hämta information direkt ur EI
</commit_message>
<xml_diff>
--- a/ServiceInteractions/riv/clinicalprocess/activity/actions/trunk/docs/Tjänstekontraktsbeskrivning - clinicalprocess_activity_actions.docx
+++ b/ServiceInteractions/riv/clinicalprocess/activity/actions/trunk/docs/Tjänstekontraktsbeskrivning - clinicalprocess_activity_actions.docx
@@ -5658,6 +5658,104 @@
           </w:p>
         </w:tc>
       </w:tr>
+      <w:tr>
+        <w:tc>
+          <w:tcPr>
+            <w:tcW w:w="1021" w:type="dxa"/>
+          </w:tcPr>
+          <w:p>
+            <w:pPr>
+              <w:pStyle w:val="TableText"/>
+              <w:spacing w:before="40" w:after="40"/>
+              <w:rPr>
+                <w:rFonts w:ascii="Georgia" w:hAnsi="Georgia"/>
+              </w:rPr>
+            </w:pPr>
+            <w:r>
+              <w:rPr>
+                <w:rFonts w:ascii="Georgia" w:hAnsi="Georgia"/>
+              </w:rPr>
+              <w:t>PA10</w:t>
+            </w:r>
+          </w:p>
+        </w:tc>
+        <w:tc>
+          <w:tcPr>
+            <w:tcW w:w="1167" w:type="dxa"/>
+          </w:tcPr>
+          <w:p>
+            <w:pPr>
+              <w:pStyle w:val="TableText"/>
+              <w:spacing w:before="40" w:after="40"/>
+              <w:rPr>
+                <w:rFonts w:ascii="Georgia" w:hAnsi="Georgia"/>
+              </w:rPr>
+            </w:pPr>
+            <w:r>
+              <w:rPr>
+                <w:rFonts w:ascii="Georgia" w:hAnsi="Georgia"/>
+              </w:rPr>
+              <w:t>2014-01-17</w:t>
+            </w:r>
+          </w:p>
+        </w:tc>
+        <w:tc>
+          <w:tcPr>
+            <w:tcW w:w="4140" w:type="dxa"/>
+          </w:tcPr>
+          <w:p>
+            <w:pPr>
+              <w:pStyle w:val="TableText"/>
+              <w:spacing w:before="40" w:after="40"/>
+            </w:pPr>
+            <w:r>
+              <w:t>Tog bort text i 3.2 och figur i 3.2.3 som felaktigt angav att konsument kan hämta information direkt ur EI</w:t>
+            </w:r>
+          </w:p>
+        </w:tc>
+        <w:tc>
+          <w:tcPr>
+            <w:tcW w:w="1980" w:type="dxa"/>
+          </w:tcPr>
+          <w:p>
+            <w:pPr>
+              <w:pStyle w:val="TableText"/>
+              <w:spacing w:before="40" w:after="40"/>
+              <w:rPr>
+                <w:rFonts w:ascii="Georgia" w:hAnsi="Georgia"/>
+              </w:rPr>
+            </w:pPr>
+            <w:r>
+              <w:rPr>
+                <w:rFonts w:ascii="Georgia" w:hAnsi="Georgia"/>
+              </w:rPr>
+              <w:t>Göran Oe</w:t>
+            </w:r>
+            <w:bookmarkStart w:id="7" w:name="_GoBack"/>
+            <w:bookmarkEnd w:id="7"/>
+            <w:r>
+              <w:rPr>
+                <w:rFonts w:ascii="Georgia" w:hAnsi="Georgia"/>
+              </w:rPr>
+              <w:t>ttinger</w:t>
+            </w:r>
+          </w:p>
+        </w:tc>
+        <w:tc>
+          <w:tcPr>
+            <w:tcW w:w="1440" w:type="dxa"/>
+          </w:tcPr>
+          <w:p>
+            <w:pPr>
+              <w:pStyle w:val="TableText"/>
+              <w:spacing w:before="40" w:after="40"/>
+              <w:rPr>
+                <w:rFonts w:ascii="Georgia" w:hAnsi="Georgia"/>
+              </w:rPr>
+            </w:pPr>
+          </w:p>
+        </w:tc>
+      </w:tr>
     </w:tbl>
     <w:p>
       <w:pPr>
@@ -5694,8 +5792,8 @@
       <w:pPr>
         <w:pStyle w:val="Rubrik1"/>
       </w:pPr>
-      <w:bookmarkStart w:id="7" w:name="_Toc357754843"/>
-      <w:bookmarkStart w:id="8" w:name="_Toc375225298"/>
+      <w:bookmarkStart w:id="8" w:name="_Toc357754843"/>
+      <w:bookmarkStart w:id="9" w:name="_Toc375225298"/>
       <w:r>
         <w:t>Inledning</w:t>
       </w:r>
@@ -5705,16 +5803,16 @@
       <w:bookmarkEnd w:id="4"/>
       <w:bookmarkEnd w:id="5"/>
       <w:bookmarkEnd w:id="6"/>
-      <w:bookmarkEnd w:id="7"/>
       <w:bookmarkEnd w:id="8"/>
+      <w:bookmarkEnd w:id="9"/>
     </w:p>
     <w:p>
-      <w:bookmarkStart w:id="9" w:name="_Toc198086678"/>
-      <w:bookmarkStart w:id="10" w:name="_Toc224960918"/>
-      <w:bookmarkStart w:id="11" w:name="_Toc357754844"/>
-      <w:bookmarkStart w:id="12" w:name="_Toc163300578"/>
-      <w:bookmarkStart w:id="13" w:name="_Toc163300880"/>
-      <w:bookmarkStart w:id="14" w:name="_Toc198366954"/>
+      <w:bookmarkStart w:id="10" w:name="_Toc198086678"/>
+      <w:bookmarkStart w:id="11" w:name="_Toc224960918"/>
+      <w:bookmarkStart w:id="12" w:name="_Toc357754844"/>
+      <w:bookmarkStart w:id="13" w:name="_Toc163300578"/>
+      <w:bookmarkStart w:id="14" w:name="_Toc163300880"/>
+      <w:bookmarkStart w:id="15" w:name="_Toc198366954"/>
       <w:r>
         <w:t>Detta är beskrivningen av tjänstekontrakten i tjänstedomänen:</w:t>
       </w:r>
@@ -5982,13 +6080,8 @@
                     </w:p>
                     <w:p>
                       <w:r>
-                        <w:t xml:space="preserve">Torbjörn Dahlin, </w:t>
+                        <w:t>Torbjörn Dahlin, Mawell</w:t>
                       </w:r>
-                      <w:proofErr w:type="spellStart"/>
-                      <w:r>
-                        <w:t>Mawell</w:t>
-                      </w:r>
-                      <w:proofErr w:type="spellEnd"/>
                       <w:r>
                         <w:t>. arkitekt/informatiker</w:t>
                       </w:r>
@@ -5998,15 +6091,7 @@
                     </w:p>
                     <w:p>
                       <w:r>
-                        <w:t xml:space="preserve">Nadeem Hossain, </w:t>
-                      </w:r>
-                      <w:proofErr w:type="spellStart"/>
-                      <w:r>
-                        <w:t>Mawell</w:t>
-                      </w:r>
-                      <w:proofErr w:type="spellEnd"/>
-                      <w:r>
-                        <w:t xml:space="preserve">, </w:t>
+                        <w:t xml:space="preserve">Nadeem Hossain, Mawell, </w:t>
                       </w:r>
                       <w:r>
                         <w:t>informationsarkitekt</w:t>
@@ -6019,15 +6104,7 @@
                         </w:rPr>
                       </w:pPr>
                       <w:r>
-                        <w:t xml:space="preserve">Stefan Asanin, </w:t>
-                      </w:r>
-                      <w:proofErr w:type="spellStart"/>
-                      <w:r>
-                        <w:t>Mawell</w:t>
-                      </w:r>
-                      <w:proofErr w:type="spellEnd"/>
-                      <w:r>
-                        <w:t>, informationsarkitekt</w:t>
+                        <w:t>Stefan Asanin, Mawell, informationsarkitekt</w:t>
                       </w:r>
                     </w:p>
                   </w:txbxContent>
@@ -6057,15 +6134,15 @@
       <w:pPr>
         <w:pStyle w:val="Rubrik1"/>
       </w:pPr>
-      <w:bookmarkStart w:id="15" w:name="_Toc375225299"/>
+      <w:bookmarkStart w:id="16" w:name="_Toc375225299"/>
       <w:r>
         <w:lastRenderedPageBreak/>
         <w:t>Versionsinformation</w:t>
       </w:r>
-      <w:bookmarkEnd w:id="9"/>
       <w:bookmarkEnd w:id="10"/>
       <w:bookmarkEnd w:id="11"/>
-      <w:bookmarkEnd w:id="15"/>
+      <w:bookmarkEnd w:id="12"/>
+      <w:bookmarkEnd w:id="16"/>
     </w:p>
     <w:p>
       <w:r>
@@ -6154,29 +6231,29 @@
       <w:pPr>
         <w:pStyle w:val="Rubrik2"/>
       </w:pPr>
-      <w:bookmarkStart w:id="16" w:name="_Toc357754845"/>
-      <w:bookmarkStart w:id="17" w:name="_Toc374435190"/>
-      <w:bookmarkStart w:id="18" w:name="_Toc375225300"/>
-      <w:bookmarkStart w:id="19" w:name="_Toc163300882"/>
+      <w:bookmarkStart w:id="17" w:name="_Toc357754845"/>
+      <w:bookmarkStart w:id="18" w:name="_Toc374435190"/>
+      <w:bookmarkStart w:id="19" w:name="_Toc375225300"/>
+      <w:bookmarkStart w:id="20" w:name="_Toc163300882"/>
       <w:r>
         <w:t>Version</w:t>
       </w:r>
-      <w:bookmarkEnd w:id="16"/>
+      <w:bookmarkEnd w:id="17"/>
       <w:r>
         <w:t xml:space="preserve"> 1.0</w:t>
       </w:r>
-      <w:bookmarkEnd w:id="17"/>
       <w:bookmarkEnd w:id="18"/>
+      <w:bookmarkEnd w:id="19"/>
     </w:p>
     <w:p>
       <w:pPr>
         <w:pStyle w:val="Rubrik3"/>
       </w:pPr>
-      <w:bookmarkStart w:id="20" w:name="_Toc375225301"/>
+      <w:bookmarkStart w:id="21" w:name="_Toc375225301"/>
       <w:r>
         <w:t>Oförändrade tjänstekontrakt</w:t>
       </w:r>
-      <w:bookmarkEnd w:id="20"/>
+      <w:bookmarkEnd w:id="21"/>
     </w:p>
     <w:p>
       <w:pPr>
@@ -6187,11 +6264,11 @@
       <w:pPr>
         <w:pStyle w:val="Rubrik3"/>
       </w:pPr>
-      <w:bookmarkStart w:id="21" w:name="_Toc375225302"/>
+      <w:bookmarkStart w:id="22" w:name="_Toc375225302"/>
       <w:r>
         <w:t>Nya tjänstekontrakt</w:t>
       </w:r>
-      <w:bookmarkEnd w:id="21"/>
+      <w:bookmarkEnd w:id="22"/>
     </w:p>
     <w:p>
       <w:r>
@@ -6251,35 +6328,35 @@
       <w:pPr>
         <w:pStyle w:val="Rubrik3"/>
       </w:pPr>
-      <w:bookmarkStart w:id="22" w:name="_Toc375225303"/>
+      <w:bookmarkStart w:id="23" w:name="_Toc375225303"/>
       <w:r>
         <w:t>Förändrade tjänstekontrakt</w:t>
       </w:r>
-      <w:bookmarkEnd w:id="22"/>
+      <w:bookmarkEnd w:id="23"/>
     </w:p>
     <w:p/>
     <w:p>
       <w:pPr>
         <w:pStyle w:val="Rubrik3"/>
       </w:pPr>
-      <w:bookmarkStart w:id="23" w:name="_Toc375225304"/>
+      <w:bookmarkStart w:id="24" w:name="_Toc375225304"/>
       <w:r>
         <w:t>Utgångna tjänstekontrakt</w:t>
       </w:r>
-      <w:bookmarkEnd w:id="23"/>
+      <w:bookmarkEnd w:id="24"/>
     </w:p>
     <w:p/>
     <w:p>
       <w:pPr>
         <w:pStyle w:val="Rubrik2"/>
       </w:pPr>
-      <w:bookmarkStart w:id="24" w:name="_Toc357754846"/>
-      <w:bookmarkStart w:id="25" w:name="_Toc375225305"/>
+      <w:bookmarkStart w:id="25" w:name="_Toc357754846"/>
+      <w:bookmarkStart w:id="26" w:name="_Toc375225305"/>
       <w:r>
         <w:t>Version tidigare</w:t>
       </w:r>
-      <w:bookmarkEnd w:id="24"/>
       <w:bookmarkEnd w:id="25"/>
+      <w:bookmarkEnd w:id="26"/>
     </w:p>
     <w:p>
       <w:pPr>
@@ -6296,8 +6373,8 @@
           <w:szCs w:val="28"/>
         </w:rPr>
       </w:pPr>
-      <w:bookmarkStart w:id="26" w:name="_Toc357754847"/>
-      <w:bookmarkEnd w:id="19"/>
+      <w:bookmarkStart w:id="27" w:name="_Toc357754847"/>
+      <w:bookmarkEnd w:id="20"/>
       <w:r>
         <w:br w:type="page"/>
       </w:r>
@@ -6306,13 +6383,13 @@
       <w:pPr>
         <w:pStyle w:val="Rubrik1"/>
       </w:pPr>
-      <w:bookmarkStart w:id="27" w:name="_Toc375225306"/>
+      <w:bookmarkStart w:id="28" w:name="_Toc375225306"/>
       <w:r>
         <w:lastRenderedPageBreak/>
         <w:t>Tjänstedomänens arkitektur</w:t>
       </w:r>
-      <w:bookmarkEnd w:id="26"/>
       <w:bookmarkEnd w:id="27"/>
+      <w:bookmarkEnd w:id="28"/>
     </w:p>
     <w:p>
       <w:r>
@@ -6324,21 +6401,21 @@
       <w:pPr>
         <w:pStyle w:val="Rubrik2"/>
       </w:pPr>
-      <w:bookmarkStart w:id="28" w:name="_Toc375225307"/>
+      <w:bookmarkStart w:id="29" w:name="_Toc375225307"/>
       <w:r>
         <w:t>Flöden</w:t>
       </w:r>
-      <w:bookmarkEnd w:id="28"/>
+      <w:bookmarkEnd w:id="29"/>
     </w:p>
     <w:p>
       <w:pPr>
         <w:pStyle w:val="Rubrik3"/>
       </w:pPr>
-      <w:bookmarkStart w:id="29" w:name="_Toc375225308"/>
+      <w:bookmarkStart w:id="30" w:name="_Toc375225308"/>
       <w:r>
         <w:t>Aktiviteter</w:t>
       </w:r>
-      <w:bookmarkEnd w:id="29"/>
+      <w:bookmarkEnd w:id="30"/>
     </w:p>
     <w:p>
       <w:r>
@@ -6400,10 +6477,10 @@
             <v:path o:extrusionok="f" gradientshapeok="t" o:connecttype="rect"/>
             <o:lock v:ext="edit" aspectratio="t"/>
           </v:shapetype>
-          <v:shape id="_x0000_i1025" type="#_x0000_t75" style="width:433.5pt;height:201pt" o:ole="">
+          <v:shape id="_x0000_i1025" type="#_x0000_t75" style="width:433.85pt;height:201.05pt" o:ole="">
             <v:imagedata r:id="rId9" o:title=""/>
           </v:shape>
-          <o:OLEObject Type="Embed" ProgID="Visio.Drawing.11" ShapeID="_x0000_i1025" DrawAspect="Content" ObjectID="_1450693712" r:id="rId10"/>
+          <o:OLEObject Type="Embed" ProgID="Visio.Drawing.11" ShapeID="_x0000_i1025" DrawAspect="Content" ObjectID="_1451478588" r:id="rId10"/>
         </w:object>
       </w:r>
     </w:p>
@@ -6418,11 +6495,11 @@
       <w:pPr>
         <w:pStyle w:val="Rubrik5"/>
       </w:pPr>
-      <w:bookmarkStart w:id="30" w:name="_Toc368996808"/>
+      <w:bookmarkStart w:id="31" w:name="_Toc368996808"/>
       <w:r>
         <w:t>Roller (Aktörer) i arbetsflödet</w:t>
       </w:r>
-      <w:bookmarkEnd w:id="30"/>
+      <w:bookmarkEnd w:id="31"/>
     </w:p>
     <w:tbl>
       <w:tblPr>
@@ -6566,11 +6643,11 @@
       <w:pPr>
         <w:pStyle w:val="Rubrik5"/>
       </w:pPr>
-      <w:bookmarkStart w:id="31" w:name="_Toc368996809"/>
+      <w:bookmarkStart w:id="32" w:name="_Toc368996809"/>
       <w:r>
         <w:t>Arbetssteg</w:t>
       </w:r>
-      <w:bookmarkEnd w:id="31"/>
+      <w:bookmarkEnd w:id="32"/>
     </w:p>
     <w:tbl>
       <w:tblPr>
@@ -7307,10 +7384,10 @@
     <w:p>
       <w:r>
         <w:object w:dxaOrig="10871" w:dyaOrig="9088">
-          <v:shape id="_x0000_i1026" type="#_x0000_t75" style="width:433.5pt;height:361.5pt" o:ole="">
+          <v:shape id="_x0000_i1026" type="#_x0000_t75" style="width:433.85pt;height:361.85pt" o:ole="">
             <v:imagedata r:id="rId11" o:title=""/>
           </v:shape>
-          <o:OLEObject Type="Embed" ProgID="Visio.Drawing.11" ShapeID="_x0000_i1026" DrawAspect="Content" ObjectID="_1450693713" r:id="rId12"/>
+          <o:OLEObject Type="Embed" ProgID="Visio.Drawing.11" ShapeID="_x0000_i1026" DrawAspect="Content" ObjectID="_1451478589" r:id="rId12"/>
         </w:object>
       </w:r>
     </w:p>
@@ -8131,7 +8208,7 @@
           <w:sz w:val="24"/>
         </w:rPr>
       </w:pPr>
-      <w:bookmarkStart w:id="32" w:name="_Toc374435200"/>
+      <w:bookmarkStart w:id="33" w:name="_Toc374435200"/>
       <w:r>
         <w:br w:type="page"/>
       </w:r>
@@ -8140,13 +8217,13 @@
       <w:pPr>
         <w:pStyle w:val="Rubrik3"/>
       </w:pPr>
-      <w:bookmarkStart w:id="33" w:name="_Toc375225309"/>
+      <w:bookmarkStart w:id="34" w:name="_Toc375225309"/>
       <w:r>
         <w:lastRenderedPageBreak/>
         <w:t>Obligatoriska kontrakt</w:t>
       </w:r>
-      <w:bookmarkEnd w:id="32"/>
       <w:bookmarkEnd w:id="33"/>
+      <w:bookmarkEnd w:id="34"/>
     </w:p>
     <w:p>
       <w:r>
@@ -8409,15 +8486,15 @@
       <w:pPr>
         <w:pStyle w:val="Rubrik2"/>
       </w:pPr>
-      <w:bookmarkStart w:id="34" w:name="_Toc357754849"/>
-      <w:bookmarkStart w:id="35" w:name="_Toc374435201"/>
-      <w:bookmarkStart w:id="36" w:name="_Toc375225310"/>
+      <w:bookmarkStart w:id="35" w:name="_Toc357754849"/>
+      <w:bookmarkStart w:id="36" w:name="_Toc374435201"/>
+      <w:bookmarkStart w:id="37" w:name="_Toc375225310"/>
       <w:r>
         <w:t>Adressering</w:t>
       </w:r>
-      <w:bookmarkEnd w:id="34"/>
       <w:bookmarkEnd w:id="35"/>
       <w:bookmarkEnd w:id="36"/>
+      <w:bookmarkEnd w:id="37"/>
     </w:p>
     <w:p>
       <w:r>
@@ -8427,13 +8504,7 @@
     <w:p/>
     <w:p>
       <w:r>
-        <w:t xml:space="preserve">Det finns också fall då en tjänstekonsument adresserar ett källsystem. Det förutsätter att tjänstekonsumenten känner till källsystemets HSA. Det sker vanligen genom att ett sådant anrop föregås av antingen ett anrop till en aggregerande tjänst (källsystemets HSAid finns då i svarsmeddelandet) eller genom att tjänstekonsumenten direkt interagerar med ett engagemangsindex (indexposterna innehåller källsystemets HSAid). </w:t>
-      </w:r>
-    </w:p>
-    <w:p/>
-    <w:p>
-      <w:r>
-        <w:t>Det kan också ske genom att tjänstekonsumenten är producent för Engagemangsindex notifieringskontrakt (ProcessNotification). Notifieringen innehåller information om en händelse rörande en patients information i ett specifikt källsystem. Genom att använda informationen om källsystemets HSA-id kan tjänstekonsumenten direkt adressera källsystemet i syfte att hämta information om den händelse som just notifierats för patienten.</w:t>
+        <w:t>Det finns också fall då en tjänstekonsument adresserar ett källsystem. Det förutsätter att tjänstekonsumenten känner till källsystemets HSA. Det sker genom att ett sådant anrop föregås av ett anrop till en aggregerande tjänst (källsystemets HSAid finns då i svarsmeddelandet) eller genom att tjänstekonsumenten är producent för Engagemangsindex notifieringskontrakt (ProcessNotification). Notifieringen innehåller information om en händelse rörande en patients information i ett specifikt källsystem. Genom att använda informationen om källsystemets HSA-id kan tjänstekonsumenten direkt adressera källsystemet i syfte att hämta information om den händelse som just notifierats för patienten.</w:t>
       </w:r>
     </w:p>
     <w:p/>
@@ -8451,8 +8522,8 @@
           <w:i/>
         </w:rPr>
       </w:pPr>
-      <w:bookmarkStart w:id="37" w:name="_Toc219337768"/>
-      <w:bookmarkStart w:id="38" w:name="_Toc227077989"/>
+      <w:bookmarkStart w:id="38" w:name="_Toc219337768"/>
+      <w:bookmarkStart w:id="39" w:name="_Toc227077989"/>
       <w:r>
         <w:rPr>
           <w:i/>
@@ -8464,14 +8535,14 @@
       <w:pPr>
         <w:pStyle w:val="Rubrik3"/>
       </w:pPr>
-      <w:bookmarkStart w:id="39" w:name="_Toc375225311"/>
+      <w:bookmarkStart w:id="40" w:name="_Toc375225311"/>
       <w:r>
         <w:lastRenderedPageBreak/>
         <w:t>Adressering vid nationell användning</w:t>
       </w:r>
-      <w:bookmarkEnd w:id="37"/>
       <w:bookmarkEnd w:id="38"/>
       <w:bookmarkEnd w:id="39"/>
+      <w:bookmarkEnd w:id="40"/>
     </w:p>
     <w:p>
       <w:pPr>
@@ -8580,15 +8651,15 @@
       <w:pPr>
         <w:pStyle w:val="Rubrik3"/>
       </w:pPr>
-      <w:bookmarkStart w:id="40" w:name="_Toc219337769"/>
-      <w:bookmarkStart w:id="41" w:name="_Toc227077990"/>
-      <w:bookmarkStart w:id="42" w:name="_Toc375225312"/>
+      <w:bookmarkStart w:id="41" w:name="_Toc219337769"/>
+      <w:bookmarkStart w:id="42" w:name="_Toc227077990"/>
+      <w:bookmarkStart w:id="43" w:name="_Toc375225312"/>
       <w:r>
         <w:t>Adressering vid regional användning</w:t>
       </w:r>
-      <w:bookmarkEnd w:id="40"/>
       <w:bookmarkEnd w:id="41"/>
       <w:bookmarkEnd w:id="42"/>
+      <w:bookmarkEnd w:id="43"/>
     </w:p>
     <w:p>
       <w:pPr>
@@ -8698,105 +8769,13 @@
       <w:pPr>
         <w:pStyle w:val="Rubrik3"/>
       </w:pPr>
-      <w:bookmarkStart w:id="43" w:name="_Toc227077991"/>
-      <w:bookmarkStart w:id="44" w:name="_Toc375225313"/>
+      <w:bookmarkStart w:id="44" w:name="_Toc227077991"/>
+      <w:bookmarkStart w:id="45" w:name="_Toc375225313"/>
       <w:r>
         <w:t>Adressering direkt till ett källsystem</w:t>
       </w:r>
-      <w:bookmarkEnd w:id="43"/>
       <w:bookmarkEnd w:id="44"/>
-    </w:p>
-    <w:p>
-      <w:pPr>
-        <w:pStyle w:val="Brdtext"/>
-      </w:pPr>
-      <w:r>
-        <w:rPr>
-          <w:noProof/>
-          <w:lang w:eastAsia="sv-SE"/>
-        </w:rPr>
-        <w:drawing>
-          <wp:inline distT="0" distB="0" distL="0" distR="0" wp14:anchorId="41C607B6" wp14:editId="6522B6DE">
-            <wp:extent cx="6008914" cy="3601974"/>
-            <wp:effectExtent l="0" t="0" r="0" b="0"/>
-            <wp:docPr id="11" name="Bild 4"/>
-            <wp:cNvGraphicFramePr>
-              <a:graphicFrameLocks xmlns:a="http://schemas.openxmlformats.org/drawingml/2006/main" noChangeAspect="1"/>
-            </wp:cNvGraphicFramePr>
-            <a:graphic xmlns:a="http://schemas.openxmlformats.org/drawingml/2006/main">
-              <a:graphicData uri="http://schemas.openxmlformats.org/drawingml/2006/picture">
-                <pic:pic xmlns:pic="http://schemas.openxmlformats.org/drawingml/2006/picture">
-                  <pic:nvPicPr>
-                    <pic:cNvPr id="0" name="Picture 4"/>
-                    <pic:cNvPicPr>
-                      <a:picLocks noChangeAspect="1" noChangeArrowheads="1"/>
-                    </pic:cNvPicPr>
-                  </pic:nvPicPr>
-                  <pic:blipFill>
-                    <a:blip r:embed="rId15">
-                      <a:extLst>
-                        <a:ext uri="{28A0092B-C50C-407E-A947-70E740481C1C}">
-                          <a14:useLocalDpi xmlns:a14="http://schemas.microsoft.com/office/drawing/2010/main" val="0"/>
-                        </a:ext>
-                      </a:extLst>
-                    </a:blip>
-                    <a:srcRect/>
-                    <a:stretch>
-                      <a:fillRect/>
-                    </a:stretch>
-                  </pic:blipFill>
-                  <pic:spPr bwMode="auto">
-                    <a:xfrm>
-                      <a:off x="0" y="0"/>
-                      <a:ext cx="6021913" cy="3609766"/>
-                    </a:xfrm>
-                    <a:prstGeom prst="rect">
-                      <a:avLst/>
-                    </a:prstGeom>
-                    <a:noFill/>
-                    <a:ln>
-                      <a:noFill/>
-                    </a:ln>
-                  </pic:spPr>
-                </pic:pic>
-              </a:graphicData>
-            </a:graphic>
-          </wp:inline>
-        </w:drawing>
-      </w:r>
-    </w:p>
-    <w:p>
-      <w:pPr>
-        <w:pStyle w:val="Beskrivning"/>
-        <w:jc w:val="center"/>
-      </w:pPr>
-      <w:r>
-        <w:t xml:space="preserve">Figur </w:t>
-      </w:r>
-      <w:r>
-        <w:fldChar w:fldCharType="begin"/>
-      </w:r>
-      <w:r>
-        <w:instrText xml:space="preserve"> SEQ Figur \* ARABIC </w:instrText>
-      </w:r>
-      <w:r>
-        <w:fldChar w:fldCharType="separate"/>
-      </w:r>
-      <w:r>
-        <w:rPr>
-          <w:noProof/>
-        </w:rPr>
-        <w:t>3</w:t>
-      </w:r>
-      <w:r>
-        <w:rPr>
-          <w:noProof/>
-        </w:rPr>
-        <w:fldChar w:fldCharType="end"/>
-      </w:r>
-      <w:r>
-        <w:t xml:space="preserve"> Flöde som förutsätter adressering med källsystemets HSAid</w:t>
-      </w:r>
+      <w:bookmarkEnd w:id="45"/>
     </w:p>
     <w:p>
       <w:pPr>
@@ -8838,7 +8817,7 @@
                     </pic:cNvPicPr>
                   </pic:nvPicPr>
                   <pic:blipFill>
-                    <a:blip r:embed="rId16">
+                    <a:blip r:embed="rId15">
                       <a:extLst>
                         <a:ext uri="{28A0092B-C50C-407E-A947-70E740481C1C}">
                           <a14:useLocalDpi xmlns:a14="http://schemas.microsoft.com/office/drawing/2010/main" val="0"/>
@@ -8879,25 +8858,7 @@
         <w:t xml:space="preserve">Figur </w:t>
       </w:r>
       <w:r>
-        <w:fldChar w:fldCharType="begin"/>
-      </w:r>
-      <w:r>
-        <w:instrText xml:space="preserve"> SEQ Figur \* ARABIC </w:instrText>
-      </w:r>
-      <w:r>
-        <w:fldChar w:fldCharType="separate"/>
-      </w:r>
-      <w:r>
-        <w:rPr>
-          <w:noProof/>
-        </w:rPr>
-        <w:t>4</w:t>
-      </w:r>
-      <w:r>
-        <w:rPr>
-          <w:noProof/>
-        </w:rPr>
-        <w:fldChar w:fldCharType="end"/>
+        <w:t>3</w:t>
       </w:r>
       <w:r>
         <w:t xml:space="preserve"> Adressering vid sökning efter information ur ett specifikt källsystem</w:t>
@@ -8907,14 +8868,13 @@
       <w:pPr>
         <w:pStyle w:val="Rubrik3"/>
       </w:pPr>
-      <w:bookmarkStart w:id="45" w:name="_Toc227077992"/>
-      <w:bookmarkStart w:id="46" w:name="_Toc375225314"/>
+      <w:bookmarkStart w:id="46" w:name="_Toc227077992"/>
+      <w:bookmarkStart w:id="47" w:name="_Toc375225314"/>
       <w:r>
-        <w:lastRenderedPageBreak/>
         <w:t>Sammanfattning av adresseringsmodell</w:t>
       </w:r>
-      <w:bookmarkEnd w:id="45"/>
       <w:bookmarkEnd w:id="46"/>
+      <w:bookmarkEnd w:id="47"/>
     </w:p>
     <w:tbl>
       <w:tblPr>
@@ -9028,15 +8988,15 @@
       <w:pPr>
         <w:pStyle w:val="Rubrik2"/>
       </w:pPr>
-      <w:bookmarkStart w:id="47" w:name="_Toc357754850"/>
-      <w:bookmarkStart w:id="48" w:name="_Toc374435202"/>
-      <w:bookmarkStart w:id="49" w:name="_Toc375225315"/>
+      <w:bookmarkStart w:id="48" w:name="_Toc357754850"/>
+      <w:bookmarkStart w:id="49" w:name="_Toc374435202"/>
+      <w:bookmarkStart w:id="50" w:name="_Toc375225315"/>
       <w:r>
         <w:t>Aggregering och engagemangsindex</w:t>
       </w:r>
-      <w:bookmarkEnd w:id="47"/>
       <w:bookmarkEnd w:id="48"/>
       <w:bookmarkEnd w:id="49"/>
+      <w:bookmarkEnd w:id="50"/>
     </w:p>
     <w:p>
       <w:r>
@@ -9062,25 +9022,26 @@
       <w:pPr>
         <w:pStyle w:val="Rubrik1"/>
       </w:pPr>
-      <w:bookmarkStart w:id="50" w:name="_Toc224960921"/>
-      <w:bookmarkStart w:id="51" w:name="_Toc357754852"/>
-      <w:bookmarkStart w:id="52" w:name="_Toc374435203"/>
-      <w:bookmarkStart w:id="53" w:name="_Toc375225316"/>
+      <w:bookmarkStart w:id="51" w:name="_Toc224960921"/>
+      <w:bookmarkStart w:id="52" w:name="_Toc357754852"/>
+      <w:bookmarkStart w:id="53" w:name="_Toc374435203"/>
+      <w:bookmarkStart w:id="54" w:name="_Toc375225316"/>
       <w:r>
+        <w:lastRenderedPageBreak/>
         <w:t>Tjänstedomänens krav och regler</w:t>
       </w:r>
-      <w:bookmarkEnd w:id="50"/>
       <w:bookmarkEnd w:id="51"/>
       <w:bookmarkEnd w:id="52"/>
       <w:bookmarkEnd w:id="53"/>
+      <w:bookmarkEnd w:id="54"/>
     </w:p>
     <w:p>
       <w:pPr>
         <w:pStyle w:val="Rubrik2"/>
       </w:pPr>
-      <w:bookmarkStart w:id="54" w:name="_Toc244018071"/>
-      <w:bookmarkStart w:id="55" w:name="_Toc374435204"/>
-      <w:bookmarkStart w:id="56" w:name="_Toc375225317"/>
+      <w:bookmarkStart w:id="55" w:name="_Toc244018071"/>
+      <w:bookmarkStart w:id="56" w:name="_Toc374435204"/>
+      <w:bookmarkStart w:id="57" w:name="_Toc375225317"/>
       <w:r>
         <w:t>Uppdatering</w:t>
       </w:r>
@@ -9090,9 +9051,9 @@
       <w:r>
         <w:t>engagemangsindex</w:t>
       </w:r>
-      <w:bookmarkEnd w:id="54"/>
       <w:bookmarkEnd w:id="55"/>
       <w:bookmarkEnd w:id="56"/>
+      <w:bookmarkEnd w:id="57"/>
     </w:p>
     <w:p>
       <w:r>
@@ -9368,11 +9329,7 @@
           </w:tcPr>
           <w:p>
             <w:r>
-              <w:t xml:space="preserve">Den tjänstedomän </w:t>
-            </w:r>
-            <w:r>
-              <w:lastRenderedPageBreak/>
-              <w:t xml:space="preserve">som förekomsten avser. </w:t>
+              <w:t xml:space="preserve">Den tjänstedomän som förekomsten avser. </w:t>
             </w:r>
           </w:p>
         </w:tc>
@@ -9383,12 +9340,7 @@
           </w:tcPr>
           <w:p>
             <w:r>
-              <w:lastRenderedPageBreak/>
-              <w:t>URN på formen &lt;regelverk&gt;:&lt;huvuddo</w:t>
-            </w:r>
-            <w:r>
-              <w:lastRenderedPageBreak/>
-              <w:t xml:space="preserve">män&gt;:&lt;underdomän1&gt;:&lt;underdomän2&gt; </w:t>
+              <w:t xml:space="preserve">URN på formen &lt;regelverk&gt;:&lt;huvuddomän&gt;:&lt;underdomän1&gt;:&lt;underdomän2&gt; </w:t>
             </w:r>
           </w:p>
         </w:tc>
@@ -9399,6 +9351,152 @@
           </w:tcPr>
           <w:p>
             <w:r>
+              <w:t>1..1</w:t>
+            </w:r>
+          </w:p>
+        </w:tc>
+        <w:tc>
+          <w:tcPr>
+            <w:tcW w:w="1652" w:type="dxa"/>
+            <w:shd w:val="clear" w:color="auto" w:fill="auto"/>
+          </w:tcPr>
+          <w:p>
+            <w:r>
+              <w:t>”riv:clinicalprocess:healthcond:actoutcome”</w:t>
+            </w:r>
+          </w:p>
+        </w:tc>
+        <w:tc>
+          <w:tcPr>
+            <w:tcW w:w="1330" w:type="dxa"/>
+            <w:shd w:val="clear" w:color="auto" w:fill="auto"/>
+          </w:tcPr>
+          <w:p>
+            <w:r>
+              <w:t>Del av instansens unikhet</w:t>
+            </w:r>
+          </w:p>
+        </w:tc>
+      </w:tr>
+      <w:tr>
+        <w:tc>
+          <w:tcPr>
+            <w:tcW w:w="1256" w:type="dxa"/>
+            <w:shd w:val="clear" w:color="auto" w:fill="auto"/>
+          </w:tcPr>
+          <w:p>
+            <w:r>
+              <w:t>Categori-zation*</w:t>
+            </w:r>
+          </w:p>
+        </w:tc>
+        <w:tc>
+          <w:tcPr>
+            <w:tcW w:w="1579" w:type="dxa"/>
+            <w:shd w:val="clear" w:color="auto" w:fill="auto"/>
+          </w:tcPr>
+          <w:p>
+            <w:r>
+              <w:t xml:space="preserve">Kategori-sering enligt kodverk som är specifikt för tjänste-domänen </w:t>
+            </w:r>
+          </w:p>
+        </w:tc>
+        <w:tc>
+          <w:tcPr>
+            <w:tcW w:w="2410" w:type="dxa"/>
+            <w:shd w:val="clear" w:color="auto" w:fill="auto"/>
+          </w:tcPr>
+          <w:p>
+            <w:r>
+              <w:t xml:space="preserve">Text bestående av bokstäver i ASCII. </w:t>
+            </w:r>
+          </w:p>
+          <w:p/>
+        </w:tc>
+        <w:tc>
+          <w:tcPr>
+            <w:tcW w:w="851" w:type="dxa"/>
+            <w:shd w:val="clear" w:color="auto" w:fill="auto"/>
+          </w:tcPr>
+          <w:p>
+            <w:r>
+              <w:t>1..1</w:t>
+            </w:r>
+          </w:p>
+        </w:tc>
+        <w:tc>
+          <w:tcPr>
+            <w:tcW w:w="1652" w:type="dxa"/>
+            <w:shd w:val="clear" w:color="auto" w:fill="auto"/>
+          </w:tcPr>
+          <w:p>
+            <w:r>
+              <w:t>Tjänstekontrakt genom vilket den information som indexposten avser kan hämtas. Anges med kortform enligt tabell nedan.</w:t>
+            </w:r>
+          </w:p>
+        </w:tc>
+        <w:tc>
+          <w:tcPr>
+            <w:tcW w:w="1330" w:type="dxa"/>
+            <w:shd w:val="clear" w:color="auto" w:fill="auto"/>
+          </w:tcPr>
+          <w:p>
+            <w:r>
+              <w:t>Del av instansens unikhet</w:t>
+            </w:r>
+          </w:p>
+        </w:tc>
+      </w:tr>
+      <w:tr>
+        <w:tc>
+          <w:tcPr>
+            <w:tcW w:w="1256" w:type="dxa"/>
+            <w:shd w:val="clear" w:color="auto" w:fill="auto"/>
+          </w:tcPr>
+          <w:p>
+            <w:r>
+              <w:t>Logical address*</w:t>
+            </w:r>
+          </w:p>
+        </w:tc>
+        <w:tc>
+          <w:tcPr>
+            <w:tcW w:w="1579" w:type="dxa"/>
+            <w:shd w:val="clear" w:color="auto" w:fill="auto"/>
+          </w:tcPr>
+          <w:p>
+            <w:r>
+              <w:t>Referens till informationskällan enligt tjänste-</w:t>
+            </w:r>
+            <w:r>
+              <w:lastRenderedPageBreak/>
+              <w:t>domänens definition</w:t>
+            </w:r>
+          </w:p>
+        </w:tc>
+        <w:tc>
+          <w:tcPr>
+            <w:tcW w:w="2410" w:type="dxa"/>
+            <w:shd w:val="clear" w:color="auto" w:fill="auto"/>
+          </w:tcPr>
+          <w:p>
+            <w:r>
+              <w:lastRenderedPageBreak/>
+              <w:t xml:space="preserve">Logisk adress enligt adresseringsmodell för den tjänstedomän som anges av fältet Service </w:t>
+            </w:r>
+            <w:r>
+              <w:lastRenderedPageBreak/>
+              <w:t>Domain.</w:t>
+            </w:r>
+          </w:p>
+        </w:tc>
+        <w:tc>
+          <w:tcPr>
+            <w:tcW w:w="851" w:type="dxa"/>
+            <w:shd w:val="clear" w:color="auto" w:fill="auto"/>
+          </w:tcPr>
+          <w:p>
+            <w:r>
               <w:lastRenderedPageBreak/>
               <w:t>1..1</w:t>
             </w:r>
@@ -9411,11 +9509,7 @@
           </w:tcPr>
           <w:p>
             <w:r>
-              <w:t>”riv:clinicalprocess:healthcond:</w:t>
-            </w:r>
-            <w:r>
-              <w:lastRenderedPageBreak/>
-              <w:t>actoutcome”</w:t>
+              <w:t>Samma värde som fältet Source System.</w:t>
             </w:r>
           </w:p>
         </w:tc>
@@ -9426,12 +9520,7 @@
           </w:tcPr>
           <w:p>
             <w:r>
-              <w:lastRenderedPageBreak/>
-              <w:t xml:space="preserve">Del av instansens </w:t>
-            </w:r>
-            <w:r>
-              <w:lastRenderedPageBreak/>
-              <w:t>unikhet</w:t>
+              <w:t>Del av instansens unikhet</w:t>
             </w:r>
           </w:p>
         </w:tc>
@@ -9445,7 +9534,7 @@
           <w:p>
             <w:r>
               <w:lastRenderedPageBreak/>
-              <w:t>Categori-zation*</w:t>
+              <w:t>Business object Instance Identifier*</w:t>
             </w:r>
           </w:p>
         </w:tc>
@@ -9456,7 +9545,7 @@
           </w:tcPr>
           <w:p>
             <w:r>
-              <w:t xml:space="preserve">Kategori-sering enligt kodverk som är specifikt för tjänste-domänen </w:t>
+              <w:t>Unik identifierare för händelse-bärande objekt</w:t>
             </w:r>
           </w:p>
         </w:tc>
@@ -9467,10 +9556,9 @@
           </w:tcPr>
           <w:p>
             <w:r>
-              <w:t xml:space="preserve">Text bestående av bokstäver i ASCII. </w:t>
-            </w:r>
-          </w:p>
-          <w:p/>
+              <w:t>Text</w:t>
+            </w:r>
+          </w:p>
         </w:tc>
         <w:tc>
           <w:tcPr>
@@ -9490,7 +9578,7 @@
           </w:tcPr>
           <w:p>
             <w:r>
-              <w:t>Tjänstekontrakt genom vilket den information som indexposten avser kan hämtas. Anges med kortform enligt tabell nedan.</w:t>
+              <w:t>”NA” – d.v.s. ej tillämpat för tjänstedomänen.</w:t>
             </w:r>
           </w:p>
         </w:tc>
@@ -9514,7 +9602,7 @@
           </w:tcPr>
           <w:p>
             <w:r>
-              <w:t>Logical address*</w:t>
+              <w:t>Clinical process interest Id</w:t>
             </w:r>
           </w:p>
         </w:tc>
@@ -9525,7 +9613,7 @@
           </w:tcPr>
           <w:p>
             <w:r>
-              <w:t>Referens till informationskällan enligt tjänste-domänens definition</w:t>
+              <w:t>Hälsoärende-id</w:t>
             </w:r>
           </w:p>
         </w:tc>
@@ -9536,7 +9624,7 @@
           </w:tcPr>
           <w:p>
             <w:r>
-              <w:t>Logisk adress enligt adresseringsmodell för den tjänstedomän som anges av fältet Service Domain.</w:t>
+              <w:t>GUID</w:t>
             </w:r>
           </w:p>
         </w:tc>
@@ -9558,7 +9646,7 @@
           </w:tcPr>
           <w:p>
             <w:r>
-              <w:t>Samma värde som fältet Source System.</w:t>
+              <w:t>”NA” (ännu ej tillämpat i tjänstedomänen)</w:t>
             </w:r>
           </w:p>
         </w:tc>
@@ -9582,7 +9670,7 @@
           </w:tcPr>
           <w:p>
             <w:r>
-              <w:t>Business object Instance Identifier*</w:t>
+              <w:t>Most Recent Content*</w:t>
             </w:r>
           </w:p>
         </w:tc>
@@ -9593,7 +9681,7 @@
           </w:tcPr>
           <w:p>
             <w:r>
-              <w:t>Unik identifierare för händelse-bärande objekt</w:t>
+              <w:t>Verksamhetsmässig tidpunkt för senaste informations-förekomsten i källan som indexeras av denna  indexpost</w:t>
             </w:r>
           </w:p>
         </w:tc>
@@ -9604,7 +9692,7 @@
           </w:tcPr>
           <w:p>
             <w:r>
-              <w:t>Text</w:t>
+              <w:t>DT</w:t>
             </w:r>
           </w:p>
         </w:tc>
@@ -9626,7 +9714,7 @@
           </w:tcPr>
           <w:p>
             <w:r>
-              <w:t>”NA” – d.v.s. ej tillämpat för tjänstedomänen.</w:t>
+              <w:t>Tidpunkt för senaste händelse som matchar indexposten. Kan även avse borttag. Ex: En indexpost representerar 2 bef. dokument. Ett av dem tas bort. Det markeras genom att bef. post uppdateras med tidpunkt för borttagshändelsen.</w:t>
             </w:r>
           </w:p>
         </w:tc>
@@ -9635,11 +9723,7 @@
             <w:tcW w:w="1330" w:type="dxa"/>
             <w:shd w:val="clear" w:color="auto" w:fill="auto"/>
           </w:tcPr>
-          <w:p>
-            <w:r>
-              <w:t>Del av instansens unikhet</w:t>
-            </w:r>
-          </w:p>
+          <w:p/>
         </w:tc>
       </w:tr>
       <w:tr>
@@ -9650,7 +9734,12 @@
           </w:tcPr>
           <w:p>
             <w:r>
-              <w:t>Clinical process interest Id</w:t>
+              <w:t>Creation</w:t>
+            </w:r>
+          </w:p>
+          <w:p>
+            <w:r>
+              <w:t>Time</w:t>
             </w:r>
           </w:p>
         </w:tc>
@@ -9661,7 +9750,7 @@
           </w:tcPr>
           <w:p>
             <w:r>
-              <w:t>Hälsoärende-id</w:t>
+              <w:t>Tidpunkten då index-posten regi-strerades</w:t>
             </w:r>
           </w:p>
         </w:tc>
@@ -9672,7 +9761,7 @@
           </w:tcPr>
           <w:p>
             <w:r>
-              <w:t>GUID</w:t>
+              <w:t>DT</w:t>
             </w:r>
           </w:p>
         </w:tc>
@@ -9694,7 +9783,7 @@
           </w:tcPr>
           <w:p>
             <w:r>
-              <w:t>”NA” (ännu ej tillämpat i tjänstedomänen)</w:t>
+              <w:t>Sätts automatiskt av EI-instansen.</w:t>
             </w:r>
           </w:p>
         </w:tc>
@@ -9705,7 +9794,7 @@
           </w:tcPr>
           <w:p>
             <w:r>
-              <w:t>Del av instansens unikhet</w:t>
+              <w:t>Genereras automatiskt av kontraktets tjänste-producent</w:t>
             </w:r>
           </w:p>
         </w:tc>
@@ -9718,7 +9807,7 @@
           </w:tcPr>
           <w:p>
             <w:r>
-              <w:t>Most Recent Content*</w:t>
+              <w:t>Update Time</w:t>
             </w:r>
           </w:p>
         </w:tc>
@@ -9729,7 +9818,7 @@
           </w:tcPr>
           <w:p>
             <w:r>
-              <w:t>Verksamhetsmässig tidpunkt för senaste informations-förekomsten i källan som indexeras av denna  indexpost</w:t>
+              <w:t>Tidpunkten då index-posten senast upp-daterades</w:t>
             </w:r>
           </w:p>
         </w:tc>
@@ -9751,7 +9840,7 @@
           </w:tcPr>
           <w:p>
             <w:r>
-              <w:t>1..1</w:t>
+              <w:t>0..1</w:t>
             </w:r>
           </w:p>
         </w:tc>
@@ -9762,11 +9851,7 @@
           </w:tcPr>
           <w:p>
             <w:r>
-              <w:t xml:space="preserve">Tidpunkt för senaste händelse som matchar indexposten. Kan även avse borttag. Ex: En indexpost representerar 2 bef. dokument. Ett av dem tas bort. Det markeras genom att bef. post uppdateras med tidpunkt </w:t>
-            </w:r>
-            <w:r>
-              <w:lastRenderedPageBreak/>
-              <w:t>för borttagshändelsen.</w:t>
+              <w:t>Sätts automatiskt av EI-instansen.</w:t>
             </w:r>
           </w:p>
         </w:tc>
@@ -9775,7 +9860,15 @@
             <w:tcW w:w="1330" w:type="dxa"/>
             <w:shd w:val="clear" w:color="auto" w:fill="auto"/>
           </w:tcPr>
-          <w:p/>
+          <w:p>
+            <w:r>
+              <w:t xml:space="preserve">Upp-datering innebär ny post som matchar samtliga attribut som är del av en instans </w:t>
+            </w:r>
+            <w:r>
+              <w:lastRenderedPageBreak/>
+              <w:t>unikitet.</w:t>
+            </w:r>
+          </w:p>
         </w:tc>
       </w:tr>
       <w:tr>
@@ -9787,147 +9880,6 @@
           <w:p>
             <w:r>
               <w:lastRenderedPageBreak/>
-              <w:t>Creation</w:t>
-            </w:r>
-          </w:p>
-          <w:p>
-            <w:r>
-              <w:t>Time</w:t>
-            </w:r>
-          </w:p>
-        </w:tc>
-        <w:tc>
-          <w:tcPr>
-            <w:tcW w:w="1579" w:type="dxa"/>
-            <w:shd w:val="clear" w:color="auto" w:fill="auto"/>
-          </w:tcPr>
-          <w:p>
-            <w:r>
-              <w:t>Tidpunkten då index-posten regi-strerades</w:t>
-            </w:r>
-          </w:p>
-        </w:tc>
-        <w:tc>
-          <w:tcPr>
-            <w:tcW w:w="2410" w:type="dxa"/>
-            <w:shd w:val="clear" w:color="auto" w:fill="auto"/>
-          </w:tcPr>
-          <w:p>
-            <w:r>
-              <w:t>DT</w:t>
-            </w:r>
-          </w:p>
-        </w:tc>
-        <w:tc>
-          <w:tcPr>
-            <w:tcW w:w="851" w:type="dxa"/>
-            <w:shd w:val="clear" w:color="auto" w:fill="auto"/>
-          </w:tcPr>
-          <w:p>
-            <w:r>
-              <w:t>1..1</w:t>
-            </w:r>
-          </w:p>
-        </w:tc>
-        <w:tc>
-          <w:tcPr>
-            <w:tcW w:w="1652" w:type="dxa"/>
-            <w:shd w:val="clear" w:color="auto" w:fill="auto"/>
-          </w:tcPr>
-          <w:p>
-            <w:r>
-              <w:t>Sätts automatiskt av EI-instansen.</w:t>
-            </w:r>
-          </w:p>
-        </w:tc>
-        <w:tc>
-          <w:tcPr>
-            <w:tcW w:w="1330" w:type="dxa"/>
-            <w:shd w:val="clear" w:color="auto" w:fill="auto"/>
-          </w:tcPr>
-          <w:p>
-            <w:r>
-              <w:t>Genereras automatiskt av kontraktets tjänste-producent</w:t>
-            </w:r>
-          </w:p>
-        </w:tc>
-      </w:tr>
-      <w:tr>
-        <w:tc>
-          <w:tcPr>
-            <w:tcW w:w="1256" w:type="dxa"/>
-            <w:shd w:val="clear" w:color="auto" w:fill="auto"/>
-          </w:tcPr>
-          <w:p>
-            <w:r>
-              <w:t>Update Time</w:t>
-            </w:r>
-          </w:p>
-        </w:tc>
-        <w:tc>
-          <w:tcPr>
-            <w:tcW w:w="1579" w:type="dxa"/>
-            <w:shd w:val="clear" w:color="auto" w:fill="auto"/>
-          </w:tcPr>
-          <w:p>
-            <w:r>
-              <w:t>Tidpunkten då index-posten senast upp-daterades</w:t>
-            </w:r>
-          </w:p>
-        </w:tc>
-        <w:tc>
-          <w:tcPr>
-            <w:tcW w:w="2410" w:type="dxa"/>
-            <w:shd w:val="clear" w:color="auto" w:fill="auto"/>
-          </w:tcPr>
-          <w:p>
-            <w:r>
-              <w:t>DT</w:t>
-            </w:r>
-          </w:p>
-        </w:tc>
-        <w:tc>
-          <w:tcPr>
-            <w:tcW w:w="851" w:type="dxa"/>
-            <w:shd w:val="clear" w:color="auto" w:fill="auto"/>
-          </w:tcPr>
-          <w:p>
-            <w:r>
-              <w:t>0..1</w:t>
-            </w:r>
-          </w:p>
-        </w:tc>
-        <w:tc>
-          <w:tcPr>
-            <w:tcW w:w="1652" w:type="dxa"/>
-            <w:shd w:val="clear" w:color="auto" w:fill="auto"/>
-          </w:tcPr>
-          <w:p>
-            <w:r>
-              <w:t>Sätts automatiskt av EI-instansen.</w:t>
-            </w:r>
-          </w:p>
-        </w:tc>
-        <w:tc>
-          <w:tcPr>
-            <w:tcW w:w="1330" w:type="dxa"/>
-            <w:shd w:val="clear" w:color="auto" w:fill="auto"/>
-          </w:tcPr>
-          <w:p>
-            <w:r>
-              <w:t>Upp-datering innebär ny post som matchar samtliga attribut som är del av en instans unikitet.</w:t>
-            </w:r>
-          </w:p>
-        </w:tc>
-      </w:tr>
-      <w:tr>
-        <w:tc>
-          <w:tcPr>
-            <w:tcW w:w="1256" w:type="dxa"/>
-            <w:shd w:val="clear" w:color="auto" w:fill="auto"/>
-          </w:tcPr>
-          <w:p>
-            <w:r>
               <w:t>Source system</w:t>
             </w:r>
           </w:p>
@@ -10090,7 +10042,6 @@
     </w:p>
     <w:p>
       <w:r>
-        <w:lastRenderedPageBreak/>
         <w:t>Kortnamnet skapas enligt konventionen första bokstaven i domännamnets komponenter ”-” första bokstaven i tjänstekontraktets namnkomponenter:</w:t>
       </w:r>
     </w:p>
@@ -10244,31 +10195,31 @@
       <w:pPr>
         <w:pStyle w:val="Rubrik2"/>
       </w:pPr>
-      <w:bookmarkStart w:id="57" w:name="_Toc357754853"/>
-      <w:bookmarkStart w:id="58" w:name="_Toc374435205"/>
-      <w:bookmarkStart w:id="59" w:name="_Toc375225318"/>
+      <w:bookmarkStart w:id="58" w:name="_Toc357754853"/>
+      <w:bookmarkStart w:id="59" w:name="_Toc374435205"/>
+      <w:bookmarkStart w:id="60" w:name="_Toc375225318"/>
       <w:r>
         <w:t>Informationssäkerhet och juridik</w:t>
       </w:r>
-      <w:bookmarkEnd w:id="57"/>
       <w:bookmarkEnd w:id="58"/>
       <w:bookmarkEnd w:id="59"/>
+      <w:bookmarkEnd w:id="60"/>
     </w:p>
     <w:p>
       <w:pPr>
         <w:pStyle w:val="Rubrik3"/>
       </w:pPr>
-      <w:bookmarkStart w:id="60" w:name="_Toc374435206"/>
-      <w:bookmarkStart w:id="61" w:name="_Toc375225319"/>
-      <w:bookmarkStart w:id="62" w:name="_Toc357754854"/>
+      <w:bookmarkStart w:id="61" w:name="_Toc374435206"/>
+      <w:bookmarkStart w:id="62" w:name="_Toc375225319"/>
+      <w:bookmarkStart w:id="63" w:name="_Toc357754854"/>
       <w:r>
         <w:t xml:space="preserve">Medarbetarens </w:t>
       </w:r>
       <w:r>
         <w:t>direktåtkomst</w:t>
       </w:r>
-      <w:bookmarkEnd w:id="60"/>
       <w:bookmarkEnd w:id="61"/>
+      <w:bookmarkEnd w:id="62"/>
     </w:p>
     <w:p>
       <w:r>
@@ -10278,7 +10229,11 @@
     <w:p/>
     <w:p>
       <w:r>
-        <w:t>Patientdatalagen ställer också krav (via dess tolkning ”PDL-i-praktiken”) på att medarbetaren är starkt autentiserad om medarbetarens inloggning sker i nät som delas med flera vårdgivare och att uppdragsval görs i samband med autentisering (vårdenhet). Det kompletta regelverket finns i senaste utredningen PDLiP samt i anvisningar för tillgänglig patient.</w:t>
+        <w:t xml:space="preserve">Patientdatalagen ställer också krav (via dess tolkning ”PDL-i-praktiken”) på att medarbetaren är starkt autentiserad om medarbetarens inloggning sker i nät som delas med flera vårdgivare och </w:t>
+      </w:r>
+      <w:r>
+        <w:lastRenderedPageBreak/>
+        <w:t>att uppdragsval görs i samband med autentisering (vårdenhet). Det kompletta regelverket finns i senaste utredningen PDLiP samt i anvisningar för tillgänglig patient.</w:t>
       </w:r>
     </w:p>
     <w:p/>
@@ -10292,13 +10247,13 @@
       <w:pPr>
         <w:pStyle w:val="Rubrik3"/>
       </w:pPr>
-      <w:bookmarkStart w:id="63" w:name="_Toc374435207"/>
-      <w:bookmarkStart w:id="64" w:name="_Toc375225320"/>
+      <w:bookmarkStart w:id="64" w:name="_Toc374435207"/>
+      <w:bookmarkStart w:id="65" w:name="_Toc375225320"/>
       <w:r>
         <w:t>Patientens direktåtkomst</w:t>
       </w:r>
-      <w:bookmarkEnd w:id="63"/>
       <w:bookmarkEnd w:id="64"/>
+      <w:bookmarkEnd w:id="65"/>
     </w:p>
     <w:p>
       <w:r>
@@ -10310,27 +10265,23 @@
       <w:pPr>
         <w:pStyle w:val="Rubrik3"/>
       </w:pPr>
-      <w:bookmarkStart w:id="65" w:name="_Toc219337773"/>
-      <w:bookmarkStart w:id="66" w:name="_Toc227077997"/>
-      <w:bookmarkStart w:id="67" w:name="_Toc245231401"/>
-      <w:bookmarkStart w:id="68" w:name="_Toc374435208"/>
-      <w:bookmarkStart w:id="69" w:name="_Toc375225321"/>
+      <w:bookmarkStart w:id="66" w:name="_Toc219337773"/>
+      <w:bookmarkStart w:id="67" w:name="_Toc227077997"/>
+      <w:bookmarkStart w:id="68" w:name="_Toc245231401"/>
+      <w:bookmarkStart w:id="69" w:name="_Toc374435208"/>
+      <w:bookmarkStart w:id="70" w:name="_Toc375225321"/>
       <w:r>
         <w:t>Generellt</w:t>
       </w:r>
-      <w:bookmarkEnd w:id="65"/>
       <w:bookmarkEnd w:id="66"/>
       <w:bookmarkEnd w:id="67"/>
       <w:bookmarkEnd w:id="68"/>
       <w:bookmarkEnd w:id="69"/>
+      <w:bookmarkEnd w:id="70"/>
     </w:p>
     <w:p>
       <w:r>
-        <w:t xml:space="preserve">Tjänsteproducenten ansvarar för att information endast lämnas ut till de tjänstekonsumenter som informationsägaren godkänt. Det är inte ett juridiskt krav, men tydliggörs här eftersom det avviker från T-boken i det att tjänsteplattformen då inte ansvarar för den tekniska åtkomstkontrollen (ej möjligt när systembaserad adressering tillämpas). Om informationsägaren har behov av att reglera åtkomst per tjänstekonsument, ska tjänsteproducenten filtrera svaret enligt informationsägarens önskemål. Observera att det är regionala policyer snarare än lagar och förordningar som styr i vilken grad tjänsteproducenten ska begränsa åtkomst för en viss tjänstekonsument. Kunskapen om tjänstekonsumentens (tjänstens) identitet (d.v.s. ursprunglig </w:t>
-      </w:r>
-      <w:r>
-        <w:lastRenderedPageBreak/>
-        <w:t>tjänstekonsument i anropskedjan) får bara användas för teknisk åtkomstbegränsning på så sätt att svaret blir som om de vårdenheter vars verksamhetschef inte godkänner aktuell tjänstekonsument varit exkluderade i frågan.</w:t>
+        <w:t>Tjänsteproducenten ansvarar för att information endast lämnas ut till de tjänstekonsumenter som informationsägaren godkänt. Det är inte ett juridiskt krav, men tydliggörs här eftersom det avviker från T-boken i det att tjänsteplattformen då inte ansvarar för den tekniska åtkomstkontrollen (ej möjligt när systembaserad adressering tillämpas). Om informationsägaren har behov av att reglera åtkomst per tjänstekonsument, ska tjänsteproducenten filtrera svaret enligt informationsägarens önskemål. Observera att det är regionala policyer snarare än lagar och förordningar som styr i vilken grad tjänsteproducenten ska begränsa åtkomst för en viss tjänstekonsument. Kunskapen om tjänstekonsumentens (tjänstens) identitet (d.v.s. ursprunglig tjänstekonsument i anropskedjan) får bara användas för teknisk åtkomstbegränsning på så sätt att svaret blir som om de vårdenheter vars verksamhetschef inte godkänner aktuell tjänstekonsument varit exkluderade i frågan.</w:t>
       </w:r>
     </w:p>
     <w:p/>
@@ -10338,26 +10289,26 @@
       <w:pPr>
         <w:pStyle w:val="Rubrik2"/>
       </w:pPr>
-      <w:bookmarkStart w:id="70" w:name="_Toc374435209"/>
-      <w:bookmarkStart w:id="71" w:name="_Toc375225322"/>
+      <w:bookmarkStart w:id="71" w:name="_Toc374435209"/>
+      <w:bookmarkStart w:id="72" w:name="_Toc375225322"/>
       <w:r>
         <w:t>Felhantering</w:t>
       </w:r>
-      <w:bookmarkEnd w:id="62"/>
-      <w:bookmarkEnd w:id="70"/>
+      <w:bookmarkEnd w:id="63"/>
       <w:bookmarkEnd w:id="71"/>
+      <w:bookmarkEnd w:id="72"/>
     </w:p>
     <w:p>
       <w:pPr>
         <w:pStyle w:val="Rubrik3"/>
       </w:pPr>
-      <w:bookmarkStart w:id="72" w:name="_Toc374435210"/>
-      <w:bookmarkStart w:id="73" w:name="_Toc375225323"/>
+      <w:bookmarkStart w:id="73" w:name="_Toc374435210"/>
+      <w:bookmarkStart w:id="74" w:name="_Toc375225323"/>
       <w:r>
         <w:t>Krav på en tjänsteproducent</w:t>
       </w:r>
-      <w:bookmarkEnd w:id="72"/>
       <w:bookmarkEnd w:id="73"/>
+      <w:bookmarkEnd w:id="74"/>
     </w:p>
     <w:p>
       <w:pPr>
@@ -10398,6 +10349,7 @@
     </w:p>
     <w:p>
       <w:r>
+        <w:lastRenderedPageBreak/>
         <w:t>Istället rekommenderas att ett log-id förmedlas, som ger möjlighet för tjänsteproducentens förvaltning att bistå tjänstekonsumentens förvaltning med felsökning.</w:t>
       </w:r>
     </w:p>
@@ -10406,13 +10358,13 @@
       <w:pPr>
         <w:pStyle w:val="Rubrik3"/>
       </w:pPr>
-      <w:bookmarkStart w:id="74" w:name="_Toc374435211"/>
-      <w:bookmarkStart w:id="75" w:name="_Toc375225324"/>
+      <w:bookmarkStart w:id="75" w:name="_Toc374435211"/>
+      <w:bookmarkStart w:id="76" w:name="_Toc375225324"/>
       <w:r>
         <w:t>Krav på en tjänstekonsument</w:t>
       </w:r>
-      <w:bookmarkEnd w:id="74"/>
       <w:bookmarkEnd w:id="75"/>
+      <w:bookmarkEnd w:id="76"/>
     </w:p>
     <w:p/>
     <w:p>
@@ -10447,13 +10399,13 @@
       <w:pPr>
         <w:pStyle w:val="Rubrik2"/>
       </w:pPr>
-      <w:bookmarkStart w:id="76" w:name="_Toc374435212"/>
-      <w:bookmarkStart w:id="77" w:name="_Toc375225325"/>
+      <w:bookmarkStart w:id="77" w:name="_Toc374435212"/>
+      <w:bookmarkStart w:id="78" w:name="_Toc375225325"/>
       <w:r>
         <w:t>Icke funktionella krav</w:t>
       </w:r>
-      <w:bookmarkEnd w:id="76"/>
       <w:bookmarkEnd w:id="77"/>
+      <w:bookmarkEnd w:id="78"/>
     </w:p>
     <w:p>
       <w:r>
@@ -10470,7 +10422,7 @@
           <w:sz w:val="24"/>
         </w:rPr>
       </w:pPr>
-      <w:bookmarkStart w:id="78" w:name="_Toc374435213"/>
+      <w:bookmarkStart w:id="79" w:name="_Toc374435213"/>
       <w:r>
         <w:br w:type="page"/>
       </w:r>
@@ -10479,13 +10431,13 @@
       <w:pPr>
         <w:pStyle w:val="Rubrik3"/>
       </w:pPr>
-      <w:bookmarkStart w:id="79" w:name="_Toc375225326"/>
+      <w:bookmarkStart w:id="80" w:name="_Toc375225326"/>
       <w:r>
         <w:lastRenderedPageBreak/>
         <w:t>SLA krav</w:t>
       </w:r>
-      <w:bookmarkEnd w:id="78"/>
       <w:bookmarkEnd w:id="79"/>
+      <w:bookmarkEnd w:id="80"/>
     </w:p>
     <w:p>
       <w:r>
@@ -10796,11 +10748,11 @@
           <w:szCs w:val="28"/>
         </w:rPr>
       </w:pPr>
-      <w:bookmarkStart w:id="80" w:name="_Toc368997122"/>
-      <w:bookmarkStart w:id="81" w:name="_Toc224960923"/>
-      <w:bookmarkEnd w:id="12"/>
+      <w:bookmarkStart w:id="81" w:name="_Toc368997122"/>
+      <w:bookmarkStart w:id="82" w:name="_Toc224960923"/>
       <w:bookmarkEnd w:id="13"/>
       <w:bookmarkEnd w:id="14"/>
+      <w:bookmarkEnd w:id="15"/>
       <w:r>
         <w:br w:type="page"/>
       </w:r>
@@ -10809,13 +10761,13 @@
       <w:pPr>
         <w:pStyle w:val="Rubrik1"/>
       </w:pPr>
-      <w:bookmarkStart w:id="82" w:name="_Toc375225327"/>
+      <w:bookmarkStart w:id="83" w:name="_Toc375225327"/>
       <w:r>
         <w:lastRenderedPageBreak/>
         <w:t>Tjänstedomänens meddelandemodeller</w:t>
       </w:r>
-      <w:bookmarkEnd w:id="80"/>
-      <w:bookmarkEnd w:id="82"/>
+      <w:bookmarkEnd w:id="81"/>
+      <w:bookmarkEnd w:id="83"/>
     </w:p>
     <w:p>
       <w:r>
@@ -10827,17 +10779,17 @@
       <w:pPr>
         <w:pStyle w:val="Rubrik2"/>
       </w:pPr>
-      <w:bookmarkStart w:id="83" w:name="_Toc357754856"/>
-      <w:bookmarkStart w:id="84" w:name="_Toc368997123"/>
-      <w:bookmarkStart w:id="85" w:name="_Ref371332469"/>
-      <w:bookmarkStart w:id="86" w:name="_Toc375225328"/>
+      <w:bookmarkStart w:id="84" w:name="_Toc357754856"/>
+      <w:bookmarkStart w:id="85" w:name="_Toc368997123"/>
+      <w:bookmarkStart w:id="86" w:name="_Ref371332469"/>
+      <w:bookmarkStart w:id="87" w:name="_Toc375225328"/>
       <w:r>
         <w:t>V-MIM</w:t>
       </w:r>
-      <w:bookmarkEnd w:id="83"/>
       <w:bookmarkEnd w:id="84"/>
       <w:bookmarkEnd w:id="85"/>
       <w:bookmarkEnd w:id="86"/>
+      <w:bookmarkEnd w:id="87"/>
       <w:r>
         <w:t xml:space="preserve"> </w:t>
       </w:r>
@@ -10848,10 +10800,10 @@
       </w:pPr>
       <w:r>
         <w:object w:dxaOrig="11492" w:dyaOrig="8999">
-          <v:shape id="_x0000_i1027" type="#_x0000_t75" style="width:433.5pt;height:339pt" o:ole="">
-            <v:imagedata r:id="rId17" o:title=""/>
+          <v:shape id="_x0000_i1027" type="#_x0000_t75" style="width:432.95pt;height:338.5pt" o:ole="">
+            <v:imagedata r:id="rId16" o:title=""/>
           </v:shape>
-          <o:OLEObject Type="Embed" ProgID="Visio.Drawing.11" ShapeID="_x0000_i1027" DrawAspect="Content" ObjectID="_1450693714" r:id="rId18"/>
+          <o:OLEObject Type="Embed" ProgID="Visio.Drawing.11" ShapeID="_x0000_i1027" DrawAspect="Content" ObjectID="_1451478590" r:id="rId17"/>
         </w:object>
       </w:r>
     </w:p>
@@ -13715,16 +13667,16 @@
           <w:lang w:val="en-US"/>
         </w:rPr>
       </w:pPr>
-      <w:bookmarkStart w:id="87" w:name="_Toc176141590"/>
-      <w:bookmarkStart w:id="88" w:name="_Toc176141594"/>
-      <w:bookmarkStart w:id="89" w:name="_Toc182360207"/>
-      <w:bookmarkStart w:id="90" w:name="_Toc182360366"/>
-      <w:bookmarkStart w:id="91" w:name="_Toc182362292"/>
-      <w:bookmarkEnd w:id="87"/>
+      <w:bookmarkStart w:id="88" w:name="_Toc176141590"/>
+      <w:bookmarkStart w:id="89" w:name="_Toc176141594"/>
+      <w:bookmarkStart w:id="90" w:name="_Toc182360207"/>
+      <w:bookmarkStart w:id="91" w:name="_Toc182360366"/>
+      <w:bookmarkStart w:id="92" w:name="_Toc182362292"/>
       <w:bookmarkEnd w:id="88"/>
       <w:bookmarkEnd w:id="89"/>
       <w:bookmarkEnd w:id="90"/>
       <w:bookmarkEnd w:id="91"/>
+      <w:bookmarkEnd w:id="92"/>
     </w:p>
     <w:p>
       <w:pPr>
@@ -13737,28 +13689,28 @@
       <w:pPr>
         <w:pStyle w:val="Rubrik2"/>
       </w:pPr>
-      <w:bookmarkStart w:id="92" w:name="_Toc357754857"/>
-      <w:bookmarkStart w:id="93" w:name="_Toc375225329"/>
+      <w:bookmarkStart w:id="93" w:name="_Toc357754857"/>
+      <w:bookmarkStart w:id="94" w:name="_Toc375225329"/>
       <w:r>
         <w:t>Formatregler</w:t>
       </w:r>
-      <w:bookmarkEnd w:id="92"/>
       <w:bookmarkEnd w:id="93"/>
+      <w:bookmarkEnd w:id="94"/>
     </w:p>
     <w:p>
       <w:pPr>
         <w:pStyle w:val="Rubrik3"/>
       </w:pPr>
-      <w:bookmarkStart w:id="94" w:name="_Ref369853112"/>
-      <w:bookmarkStart w:id="95" w:name="_Toc375225330"/>
+      <w:bookmarkStart w:id="95" w:name="_Ref369853112"/>
+      <w:bookmarkStart w:id="96" w:name="_Toc375225330"/>
       <w:r>
         <w:t>Regel 1</w:t>
       </w:r>
       <w:r>
         <w:t xml:space="preserve"> – ReferredInformation.time</w:t>
       </w:r>
-      <w:bookmarkEnd w:id="94"/>
       <w:bookmarkEnd w:id="95"/>
+      <w:bookmarkEnd w:id="96"/>
     </w:p>
     <w:p>
       <w:r>
@@ -13863,25 +13815,25 @@
       <w:pPr>
         <w:pStyle w:val="Rubrik1"/>
       </w:pPr>
-      <w:bookmarkStart w:id="96" w:name="_Toc357754858"/>
-      <w:bookmarkStart w:id="97" w:name="_Toc375225331"/>
+      <w:bookmarkStart w:id="97" w:name="_Toc357754858"/>
+      <w:bookmarkStart w:id="98" w:name="_Toc375225331"/>
       <w:r>
         <w:lastRenderedPageBreak/>
         <w:t>Tjänstekontrakt</w:t>
       </w:r>
-      <w:bookmarkEnd w:id="81"/>
-      <w:bookmarkEnd w:id="96"/>
+      <w:bookmarkEnd w:id="82"/>
       <w:bookmarkEnd w:id="97"/>
+      <w:bookmarkEnd w:id="98"/>
     </w:p>
     <w:p>
       <w:pPr>
         <w:pStyle w:val="Rubrik2"/>
       </w:pPr>
-      <w:bookmarkStart w:id="98" w:name="_Toc375225332"/>
+      <w:bookmarkStart w:id="99" w:name="_Toc375225332"/>
       <w:r>
         <w:t>GetActivity</w:t>
       </w:r>
-      <w:bookmarkEnd w:id="98"/>
+      <w:bookmarkEnd w:id="99"/>
     </w:p>
     <w:p>
       <w:r>
@@ -13953,11 +13905,11 @@
       <w:pPr>
         <w:pStyle w:val="Rubrik3"/>
       </w:pPr>
-      <w:bookmarkStart w:id="99" w:name="_Toc375225333"/>
+      <w:bookmarkStart w:id="100" w:name="_Toc375225333"/>
       <w:r>
         <w:t>Version</w:t>
       </w:r>
-      <w:bookmarkEnd w:id="99"/>
+      <w:bookmarkEnd w:id="100"/>
     </w:p>
     <w:p>
       <w:r>
@@ -13975,11 +13927,11 @@
       <w:pPr>
         <w:pStyle w:val="Rubrik3"/>
       </w:pPr>
-      <w:bookmarkStart w:id="100" w:name="_Toc375225334"/>
+      <w:bookmarkStart w:id="101" w:name="_Toc375225334"/>
       <w:r>
         <w:t>Fältregler</w:t>
       </w:r>
-      <w:bookmarkEnd w:id="100"/>
+      <w:bookmarkEnd w:id="101"/>
     </w:p>
     <w:p>
       <w:r>
@@ -16553,8 +16505,6 @@
               </w:rPr>
               <w:t>Status</w:t>
             </w:r>
-            <w:bookmarkStart w:id="101" w:name="_GoBack"/>
-            <w:bookmarkEnd w:id="101"/>
             <w:r>
               <w:rPr>
                 <w:rFonts w:cs="Arial"/>
@@ -51672,9 +51622,9 @@
       </w:pPr>
     </w:p>
     <w:sectPr>
-      <w:headerReference w:type="default" r:id="rId19"/>
-      <w:headerReference w:type="first" r:id="rId20"/>
-      <w:footerReference w:type="first" r:id="rId21"/>
+      <w:headerReference w:type="default" r:id="rId18"/>
+      <w:headerReference w:type="first" r:id="rId19"/>
+      <w:footerReference w:type="first" r:id="rId20"/>
       <w:pgSz w:w="11906" w:h="16838" w:code="9"/>
       <w:pgMar w:top="2495" w:right="1531" w:bottom="1701" w:left="1701" w:header="1304" w:footer="907" w:gutter="0"/>
       <w:cols w:space="708"/>
@@ -52129,7 +52079,7 @@
                               <w:sz w:val="16"/>
                               <w:szCs w:val="16"/>
                             </w:rPr>
-                            <w:t>25</w:t>
+                            <w:t>4</w:t>
                           </w:r>
                           <w:r>
                             <w:rPr>
@@ -52235,7 +52185,7 @@
                         <w:sz w:val="16"/>
                         <w:szCs w:val="16"/>
                       </w:rPr>
-                      <w:t>25</w:t>
+                      <w:t>4</w:t>
                     </w:r>
                     <w:r>
                       <w:rPr>
@@ -58740,7 +58690,7 @@
 </file>
 
 <file path=customXml/itemProps1.xml><?xml version="1.0" encoding="utf-8"?>
-<ds:datastoreItem xmlns:ds="http://schemas.openxmlformats.org/officeDocument/2006/customXml" ds:itemID="{E69ADE97-378E-4275-93B1-01AB77A0EFC0}">
+<ds:datastoreItem xmlns:ds="http://schemas.openxmlformats.org/officeDocument/2006/customXml" ds:itemID="{8905B9CC-098A-46CD-84ED-68B2E706E189}">
   <ds:schemaRefs>
     <ds:schemaRef ds:uri="http://schemas.openxmlformats.org/officeDocument/2006/bibliography"/>
   </ds:schemaRefs>

</xml_diff>